<commit_message>
Changes include: 1) Update game_agent.py file with minimax and alphabeta logic and updated heuristics. 2) Updated heuristic analysis documents (.docx and .pdf)
</commit_message>
<xml_diff>
--- a/Heuristic Analysis.docx
+++ b/Heuristic Analysis.docx
@@ -26,7 +26,13 @@
       </w:pPr>
       <w:r>
         <w:tab/>
-        <w:t xml:space="preserve">Three heuristics (Center score, Improved score and Open Move score) were used for finding the best solution to win the isolation game. The tournament </w:t>
+        <w:t xml:space="preserve">Three </w:t>
+      </w:r>
+      <w:r>
+        <w:t xml:space="preserve">custom </w:t>
+      </w:r>
+      <w:r>
+        <w:t xml:space="preserve">heuristics were used for finding the best solution to win the isolation game. The tournament </w:t>
       </w:r>
       <w:r>
         <w:t xml:space="preserve">test </w:t>
@@ -36,6 +42,2251 @@
       </w:r>
       <w:r>
         <w:t xml:space="preserve"> heuristic.</w:t>
+      </w:r>
+    </w:p>
+    <w:p>
+      <w:pPr>
+        <w:spacing w:after="0"/>
+      </w:pPr>
+    </w:p>
+    <w:tbl>
+      <w:tblPr>
+        <w:tblW w:w="8280" w:type="dxa"/>
+        <w:tblLook w:val="04A0" w:firstRow="1" w:lastRow="0" w:firstColumn="1" w:lastColumn="0" w:noHBand="0" w:noVBand="1"/>
+      </w:tblPr>
+      <w:tblGrid>
+        <w:gridCol w:w="990"/>
+        <w:gridCol w:w="1566"/>
+        <w:gridCol w:w="1468"/>
+        <w:gridCol w:w="1278"/>
+        <w:gridCol w:w="1500"/>
+        <w:gridCol w:w="1632"/>
+      </w:tblGrid>
+      <w:tr>
+        <w:trPr>
+          <w:trHeight w:val="420"/>
+        </w:trPr>
+        <w:tc>
+          <w:tcPr>
+            <w:tcW w:w="8280" w:type="dxa"/>
+            <w:gridSpan w:val="6"/>
+            <w:tcBorders>
+              <w:top w:val="nil"/>
+              <w:left w:val="nil"/>
+              <w:bottom w:val="nil"/>
+              <w:right w:val="nil"/>
+            </w:tcBorders>
+            <w:shd w:val="clear" w:color="000000" w:fill="D9E1F2"/>
+            <w:noWrap/>
+            <w:vAlign w:val="bottom"/>
+            <w:hideMark/>
+          </w:tcPr>
+          <w:p>
+            <w:pPr>
+              <w:spacing w:after="0" w:line="240" w:lineRule="auto"/>
+              <w:jc w:val="center"/>
+              <w:rPr>
+                <w:rFonts w:ascii="Calibri" w:eastAsia="Times New Roman" w:hAnsi="Calibri" w:cs="Calibri"/>
+                <w:color w:val="000000"/>
+                <w:sz w:val="32"/>
+                <w:szCs w:val="32"/>
+              </w:rPr>
+            </w:pPr>
+            <w:r>
+              <w:rPr>
+                <w:rFonts w:ascii="Calibri" w:eastAsia="Times New Roman" w:hAnsi="Calibri" w:cs="Calibri"/>
+                <w:color w:val="000000"/>
+                <w:sz w:val="32"/>
+                <w:szCs w:val="32"/>
+              </w:rPr>
+              <w:t>Playing Matches</w:t>
+            </w:r>
+          </w:p>
+        </w:tc>
+      </w:tr>
+      <w:tr>
+        <w:trPr>
+          <w:trHeight w:val="300"/>
+        </w:trPr>
+        <w:tc>
+          <w:tcPr>
+            <w:tcW w:w="990" w:type="dxa"/>
+            <w:tcBorders>
+              <w:top w:val="nil"/>
+              <w:left w:val="nil"/>
+              <w:bottom w:val="nil"/>
+              <w:right w:val="nil"/>
+            </w:tcBorders>
+            <w:shd w:val="clear" w:color="000000" w:fill="FFF2CC"/>
+            <w:noWrap/>
+            <w:vAlign w:val="bottom"/>
+            <w:hideMark/>
+          </w:tcPr>
+          <w:p>
+            <w:pPr>
+              <w:spacing w:after="0" w:line="240" w:lineRule="auto"/>
+              <w:rPr>
+                <w:rFonts w:ascii="Calibri" w:eastAsia="Times New Roman" w:hAnsi="Calibri" w:cs="Calibri"/>
+                <w:b/>
+                <w:bCs/>
+                <w:color w:val="000000"/>
+              </w:rPr>
+            </w:pPr>
+            <w:r>
+              <w:rPr>
+                <w:rFonts w:ascii="Calibri" w:eastAsia="Times New Roman" w:hAnsi="Calibri" w:cs="Calibri"/>
+                <w:b/>
+                <w:bCs/>
+                <w:color w:val="000000"/>
+              </w:rPr>
+              <w:t>Match #</w:t>
+            </w:r>
+          </w:p>
+        </w:tc>
+        <w:tc>
+          <w:tcPr>
+            <w:tcW w:w="1412" w:type="dxa"/>
+            <w:tcBorders>
+              <w:top w:val="nil"/>
+              <w:left w:val="nil"/>
+              <w:bottom w:val="nil"/>
+              <w:right w:val="nil"/>
+            </w:tcBorders>
+            <w:shd w:val="clear" w:color="000000" w:fill="FFF2CC"/>
+            <w:noWrap/>
+            <w:vAlign w:val="bottom"/>
+            <w:hideMark/>
+          </w:tcPr>
+          <w:p>
+            <w:pPr>
+              <w:spacing w:after="0" w:line="240" w:lineRule="auto"/>
+              <w:rPr>
+                <w:rFonts w:ascii="Calibri" w:eastAsia="Times New Roman" w:hAnsi="Calibri" w:cs="Calibri"/>
+                <w:b/>
+                <w:bCs/>
+                <w:color w:val="000000"/>
+              </w:rPr>
+            </w:pPr>
+            <w:r>
+              <w:rPr>
+                <w:rFonts w:ascii="Calibri" w:eastAsia="Times New Roman" w:hAnsi="Calibri" w:cs="Calibri"/>
+                <w:b/>
+                <w:bCs/>
+                <w:color w:val="000000"/>
+              </w:rPr>
+              <w:t>Opponent</w:t>
+            </w:r>
+          </w:p>
+        </w:tc>
+        <w:tc>
+          <w:tcPr>
+            <w:tcW w:w="1468" w:type="dxa"/>
+            <w:tcBorders>
+              <w:top w:val="nil"/>
+              <w:left w:val="nil"/>
+              <w:bottom w:val="nil"/>
+              <w:right w:val="nil"/>
+            </w:tcBorders>
+            <w:shd w:val="clear" w:color="000000" w:fill="FFF2CC"/>
+            <w:noWrap/>
+            <w:vAlign w:val="bottom"/>
+            <w:hideMark/>
+          </w:tcPr>
+          <w:p>
+            <w:pPr>
+              <w:spacing w:after="0" w:line="240" w:lineRule="auto"/>
+              <w:rPr>
+                <w:rFonts w:ascii="Calibri" w:eastAsia="Times New Roman" w:hAnsi="Calibri" w:cs="Calibri"/>
+                <w:b/>
+                <w:bCs/>
+                <w:color w:val="000000"/>
+              </w:rPr>
+            </w:pPr>
+            <w:r>
+              <w:rPr>
+                <w:rFonts w:ascii="Calibri" w:eastAsia="Times New Roman" w:hAnsi="Calibri" w:cs="Calibri"/>
+                <w:b/>
+                <w:bCs/>
+                <w:color w:val="000000"/>
+              </w:rPr>
+              <w:t>AB_Improved</w:t>
+            </w:r>
+          </w:p>
+        </w:tc>
+        <w:tc>
+          <w:tcPr>
+            <w:tcW w:w="1278" w:type="dxa"/>
+            <w:tcBorders>
+              <w:top w:val="nil"/>
+              <w:left w:val="nil"/>
+              <w:bottom w:val="nil"/>
+              <w:right w:val="nil"/>
+            </w:tcBorders>
+            <w:shd w:val="clear" w:color="000000" w:fill="FFF2CC"/>
+            <w:noWrap/>
+            <w:vAlign w:val="bottom"/>
+            <w:hideMark/>
+          </w:tcPr>
+          <w:p>
+            <w:pPr>
+              <w:spacing w:after="0" w:line="240" w:lineRule="auto"/>
+              <w:rPr>
+                <w:rFonts w:ascii="Calibri" w:eastAsia="Times New Roman" w:hAnsi="Calibri" w:cs="Calibri"/>
+                <w:b/>
+                <w:bCs/>
+                <w:color w:val="000000"/>
+              </w:rPr>
+            </w:pPr>
+            <w:r>
+              <w:rPr>
+                <w:rFonts w:ascii="Calibri" w:eastAsia="Times New Roman" w:hAnsi="Calibri" w:cs="Calibri"/>
+                <w:b/>
+                <w:bCs/>
+                <w:color w:val="000000"/>
+              </w:rPr>
+              <w:t>AB_Custom</w:t>
+            </w:r>
+          </w:p>
+        </w:tc>
+        <w:tc>
+          <w:tcPr>
+            <w:tcW w:w="1500" w:type="dxa"/>
+            <w:tcBorders>
+              <w:top w:val="nil"/>
+              <w:left w:val="nil"/>
+              <w:bottom w:val="nil"/>
+              <w:right w:val="nil"/>
+            </w:tcBorders>
+            <w:shd w:val="clear" w:color="000000" w:fill="FFF2CC"/>
+            <w:noWrap/>
+            <w:vAlign w:val="bottom"/>
+            <w:hideMark/>
+          </w:tcPr>
+          <w:p>
+            <w:pPr>
+              <w:spacing w:after="0" w:line="240" w:lineRule="auto"/>
+              <w:rPr>
+                <w:rFonts w:ascii="Calibri" w:eastAsia="Times New Roman" w:hAnsi="Calibri" w:cs="Calibri"/>
+                <w:b/>
+                <w:bCs/>
+                <w:color w:val="000000"/>
+              </w:rPr>
+            </w:pPr>
+            <w:r>
+              <w:rPr>
+                <w:rFonts w:ascii="Calibri" w:eastAsia="Times New Roman" w:hAnsi="Calibri" w:cs="Calibri"/>
+                <w:b/>
+                <w:bCs/>
+                <w:color w:val="000000"/>
+              </w:rPr>
+              <w:t>AB_Custom_2</w:t>
+            </w:r>
+          </w:p>
+        </w:tc>
+        <w:tc>
+          <w:tcPr>
+            <w:tcW w:w="1632" w:type="dxa"/>
+            <w:tcBorders>
+              <w:top w:val="nil"/>
+              <w:left w:val="nil"/>
+              <w:bottom w:val="nil"/>
+              <w:right w:val="nil"/>
+            </w:tcBorders>
+            <w:shd w:val="clear" w:color="000000" w:fill="FFF2CC"/>
+            <w:noWrap/>
+            <w:vAlign w:val="bottom"/>
+            <w:hideMark/>
+          </w:tcPr>
+          <w:p>
+            <w:pPr>
+              <w:spacing w:after="0" w:line="240" w:lineRule="auto"/>
+              <w:rPr>
+                <w:rFonts w:ascii="Calibri" w:eastAsia="Times New Roman" w:hAnsi="Calibri" w:cs="Calibri"/>
+                <w:b/>
+                <w:bCs/>
+                <w:color w:val="000000"/>
+              </w:rPr>
+            </w:pPr>
+            <w:r>
+              <w:rPr>
+                <w:rFonts w:ascii="Calibri" w:eastAsia="Times New Roman" w:hAnsi="Calibri" w:cs="Calibri"/>
+                <w:b/>
+                <w:bCs/>
+                <w:color w:val="000000"/>
+              </w:rPr>
+              <w:t>AB_Custom_3</w:t>
+            </w:r>
+          </w:p>
+        </w:tc>
+      </w:tr>
+      <w:tr>
+        <w:trPr>
+          <w:trHeight w:val="300"/>
+        </w:trPr>
+        <w:tc>
+          <w:tcPr>
+            <w:tcW w:w="990" w:type="dxa"/>
+            <w:tcBorders>
+              <w:top w:val="nil"/>
+              <w:left w:val="nil"/>
+              <w:bottom w:val="nil"/>
+              <w:right w:val="nil"/>
+            </w:tcBorders>
+            <w:shd w:val="clear" w:color="auto" w:fill="auto"/>
+            <w:noWrap/>
+            <w:vAlign w:val="bottom"/>
+            <w:hideMark/>
+          </w:tcPr>
+          <w:p>
+            <w:pPr>
+              <w:spacing w:after="0" w:line="240" w:lineRule="auto"/>
+              <w:rPr>
+                <w:rFonts w:ascii="Calibri" w:eastAsia="Times New Roman" w:hAnsi="Calibri" w:cs="Calibri"/>
+                <w:b/>
+                <w:bCs/>
+                <w:color w:val="000000"/>
+              </w:rPr>
+            </w:pPr>
+          </w:p>
+        </w:tc>
+        <w:tc>
+          <w:tcPr>
+            <w:tcW w:w="1412" w:type="dxa"/>
+            <w:tcBorders>
+              <w:top w:val="nil"/>
+              <w:left w:val="nil"/>
+              <w:bottom w:val="nil"/>
+              <w:right w:val="nil"/>
+            </w:tcBorders>
+            <w:shd w:val="clear" w:color="auto" w:fill="auto"/>
+            <w:noWrap/>
+            <w:vAlign w:val="bottom"/>
+            <w:hideMark/>
+          </w:tcPr>
+          <w:p>
+            <w:pPr>
+              <w:spacing w:after="0" w:line="240" w:lineRule="auto"/>
+              <w:rPr>
+                <w:rFonts w:ascii="Times New Roman" w:eastAsia="Times New Roman" w:hAnsi="Times New Roman" w:cs="Times New Roman"/>
+                <w:sz w:val="20"/>
+                <w:szCs w:val="20"/>
+              </w:rPr>
+            </w:pPr>
+          </w:p>
+        </w:tc>
+        <w:tc>
+          <w:tcPr>
+            <w:tcW w:w="1468" w:type="dxa"/>
+            <w:tcBorders>
+              <w:top w:val="nil"/>
+              <w:left w:val="nil"/>
+              <w:bottom w:val="nil"/>
+              <w:right w:val="nil"/>
+            </w:tcBorders>
+            <w:shd w:val="clear" w:color="000000" w:fill="E2EFDA"/>
+            <w:noWrap/>
+            <w:vAlign w:val="bottom"/>
+            <w:hideMark/>
+          </w:tcPr>
+          <w:p>
+            <w:pPr>
+              <w:spacing w:after="0" w:line="240" w:lineRule="auto"/>
+              <w:jc w:val="center"/>
+              <w:rPr>
+                <w:rFonts w:ascii="Calibri" w:eastAsia="Times New Roman" w:hAnsi="Calibri" w:cs="Calibri"/>
+                <w:color w:val="000000"/>
+              </w:rPr>
+            </w:pPr>
+            <w:r>
+              <w:rPr>
+                <w:rFonts w:ascii="Calibri" w:eastAsia="Times New Roman" w:hAnsi="Calibri" w:cs="Calibri"/>
+                <w:color w:val="000000"/>
+              </w:rPr>
+              <w:t>Won | Lost</w:t>
+            </w:r>
+          </w:p>
+        </w:tc>
+        <w:tc>
+          <w:tcPr>
+            <w:tcW w:w="1278" w:type="dxa"/>
+            <w:tcBorders>
+              <w:top w:val="nil"/>
+              <w:left w:val="nil"/>
+              <w:bottom w:val="nil"/>
+              <w:right w:val="nil"/>
+            </w:tcBorders>
+            <w:shd w:val="clear" w:color="000000" w:fill="E2EFDA"/>
+            <w:noWrap/>
+            <w:vAlign w:val="bottom"/>
+            <w:hideMark/>
+          </w:tcPr>
+          <w:p>
+            <w:pPr>
+              <w:spacing w:after="0" w:line="240" w:lineRule="auto"/>
+              <w:jc w:val="center"/>
+              <w:rPr>
+                <w:rFonts w:ascii="Calibri" w:eastAsia="Times New Roman" w:hAnsi="Calibri" w:cs="Calibri"/>
+                <w:color w:val="000000"/>
+              </w:rPr>
+            </w:pPr>
+            <w:r>
+              <w:rPr>
+                <w:rFonts w:ascii="Calibri" w:eastAsia="Times New Roman" w:hAnsi="Calibri" w:cs="Calibri"/>
+                <w:color w:val="000000"/>
+              </w:rPr>
+              <w:t>Won | Lost</w:t>
+            </w:r>
+          </w:p>
+        </w:tc>
+        <w:tc>
+          <w:tcPr>
+            <w:tcW w:w="1500" w:type="dxa"/>
+            <w:tcBorders>
+              <w:top w:val="nil"/>
+              <w:left w:val="nil"/>
+              <w:bottom w:val="nil"/>
+              <w:right w:val="nil"/>
+            </w:tcBorders>
+            <w:shd w:val="clear" w:color="000000" w:fill="E2EFDA"/>
+            <w:noWrap/>
+            <w:vAlign w:val="bottom"/>
+            <w:hideMark/>
+          </w:tcPr>
+          <w:p>
+            <w:pPr>
+              <w:spacing w:after="0" w:line="240" w:lineRule="auto"/>
+              <w:jc w:val="center"/>
+              <w:rPr>
+                <w:rFonts w:ascii="Calibri" w:eastAsia="Times New Roman" w:hAnsi="Calibri" w:cs="Calibri"/>
+                <w:color w:val="000000"/>
+              </w:rPr>
+            </w:pPr>
+            <w:r>
+              <w:rPr>
+                <w:rFonts w:ascii="Calibri" w:eastAsia="Times New Roman" w:hAnsi="Calibri" w:cs="Calibri"/>
+                <w:color w:val="000000"/>
+              </w:rPr>
+              <w:t>Won | Lost</w:t>
+            </w:r>
+          </w:p>
+        </w:tc>
+        <w:tc>
+          <w:tcPr>
+            <w:tcW w:w="1632" w:type="dxa"/>
+            <w:tcBorders>
+              <w:top w:val="nil"/>
+              <w:left w:val="nil"/>
+              <w:bottom w:val="nil"/>
+              <w:right w:val="nil"/>
+            </w:tcBorders>
+            <w:shd w:val="clear" w:color="000000" w:fill="E2EFDA"/>
+            <w:noWrap/>
+            <w:vAlign w:val="bottom"/>
+            <w:hideMark/>
+          </w:tcPr>
+          <w:p>
+            <w:pPr>
+              <w:spacing w:after="0" w:line="240" w:lineRule="auto"/>
+              <w:jc w:val="center"/>
+              <w:rPr>
+                <w:rFonts w:ascii="Calibri" w:eastAsia="Times New Roman" w:hAnsi="Calibri" w:cs="Calibri"/>
+                <w:color w:val="000000"/>
+              </w:rPr>
+            </w:pPr>
+            <w:r>
+              <w:rPr>
+                <w:rFonts w:ascii="Calibri" w:eastAsia="Times New Roman" w:hAnsi="Calibri" w:cs="Calibri"/>
+                <w:color w:val="000000"/>
+              </w:rPr>
+              <w:t>Won | Lost</w:t>
+            </w:r>
+          </w:p>
+        </w:tc>
+      </w:tr>
+      <w:tr>
+        <w:trPr>
+          <w:trHeight w:val="300"/>
+        </w:trPr>
+        <w:tc>
+          <w:tcPr>
+            <w:tcW w:w="990" w:type="dxa"/>
+            <w:tcBorders>
+              <w:top w:val="nil"/>
+              <w:left w:val="nil"/>
+              <w:bottom w:val="nil"/>
+              <w:right w:val="nil"/>
+            </w:tcBorders>
+            <w:shd w:val="clear" w:color="auto" w:fill="auto"/>
+            <w:noWrap/>
+            <w:vAlign w:val="bottom"/>
+            <w:hideMark/>
+          </w:tcPr>
+          <w:p>
+            <w:pPr>
+              <w:spacing w:after="0" w:line="240" w:lineRule="auto"/>
+              <w:jc w:val="right"/>
+              <w:rPr>
+                <w:rFonts w:ascii="Calibri" w:eastAsia="Times New Roman" w:hAnsi="Calibri" w:cs="Calibri"/>
+                <w:color w:val="000000"/>
+              </w:rPr>
+            </w:pPr>
+            <w:r>
+              <w:rPr>
+                <w:rFonts w:ascii="Calibri" w:eastAsia="Times New Roman" w:hAnsi="Calibri" w:cs="Calibri"/>
+                <w:color w:val="000000"/>
+              </w:rPr>
+              <w:t>1</w:t>
+            </w:r>
+          </w:p>
+        </w:tc>
+        <w:tc>
+          <w:tcPr>
+            <w:tcW w:w="1412" w:type="dxa"/>
+            <w:tcBorders>
+              <w:top w:val="nil"/>
+              <w:left w:val="nil"/>
+              <w:bottom w:val="nil"/>
+              <w:right w:val="nil"/>
+            </w:tcBorders>
+            <w:shd w:val="clear" w:color="auto" w:fill="auto"/>
+            <w:noWrap/>
+            <w:vAlign w:val="bottom"/>
+            <w:hideMark/>
+          </w:tcPr>
+          <w:p>
+            <w:pPr>
+              <w:spacing w:after="0" w:line="240" w:lineRule="auto"/>
+              <w:jc w:val="center"/>
+              <w:rPr>
+                <w:rFonts w:ascii="Calibri" w:eastAsia="Times New Roman" w:hAnsi="Calibri" w:cs="Calibri"/>
+                <w:color w:val="000000"/>
+              </w:rPr>
+            </w:pPr>
+            <w:r>
+              <w:rPr>
+                <w:rFonts w:ascii="Calibri" w:eastAsia="Times New Roman" w:hAnsi="Calibri" w:cs="Calibri"/>
+                <w:color w:val="000000"/>
+              </w:rPr>
+              <w:t>Random</w:t>
+            </w:r>
+          </w:p>
+        </w:tc>
+        <w:tc>
+          <w:tcPr>
+            <w:tcW w:w="1468" w:type="dxa"/>
+            <w:tcBorders>
+              <w:top w:val="nil"/>
+              <w:left w:val="nil"/>
+              <w:bottom w:val="nil"/>
+              <w:right w:val="nil"/>
+            </w:tcBorders>
+            <w:shd w:val="clear" w:color="auto" w:fill="auto"/>
+            <w:noWrap/>
+            <w:vAlign w:val="bottom"/>
+            <w:hideMark/>
+          </w:tcPr>
+          <w:p>
+            <w:pPr>
+              <w:spacing w:after="0" w:line="240" w:lineRule="auto"/>
+              <w:jc w:val="center"/>
+              <w:rPr>
+                <w:rFonts w:ascii="Calibri" w:eastAsia="Times New Roman" w:hAnsi="Calibri" w:cs="Calibri"/>
+                <w:color w:val="000000"/>
+              </w:rPr>
+            </w:pPr>
+            <w:r>
+              <w:rPr>
+                <w:rFonts w:ascii="Calibri" w:eastAsia="Times New Roman" w:hAnsi="Calibri" w:cs="Calibri"/>
+                <w:color w:val="000000"/>
+              </w:rPr>
+              <w:t>7 | 3</w:t>
+            </w:r>
+          </w:p>
+        </w:tc>
+        <w:tc>
+          <w:tcPr>
+            <w:tcW w:w="1278" w:type="dxa"/>
+            <w:tcBorders>
+              <w:top w:val="nil"/>
+              <w:left w:val="nil"/>
+              <w:bottom w:val="nil"/>
+              <w:right w:val="nil"/>
+            </w:tcBorders>
+            <w:shd w:val="clear" w:color="auto" w:fill="auto"/>
+            <w:noWrap/>
+            <w:vAlign w:val="bottom"/>
+            <w:hideMark/>
+          </w:tcPr>
+          <w:p>
+            <w:pPr>
+              <w:spacing w:after="0" w:line="240" w:lineRule="auto"/>
+              <w:jc w:val="center"/>
+              <w:rPr>
+                <w:rFonts w:ascii="Calibri" w:eastAsia="Times New Roman" w:hAnsi="Calibri" w:cs="Calibri"/>
+                <w:color w:val="000000"/>
+              </w:rPr>
+            </w:pPr>
+            <w:r>
+              <w:rPr>
+                <w:rFonts w:ascii="Calibri" w:eastAsia="Times New Roman" w:hAnsi="Calibri" w:cs="Calibri"/>
+                <w:color w:val="000000"/>
+              </w:rPr>
+              <w:t>4 | 6</w:t>
+            </w:r>
+          </w:p>
+        </w:tc>
+        <w:tc>
+          <w:tcPr>
+            <w:tcW w:w="1500" w:type="dxa"/>
+            <w:tcBorders>
+              <w:top w:val="nil"/>
+              <w:left w:val="nil"/>
+              <w:bottom w:val="nil"/>
+              <w:right w:val="nil"/>
+            </w:tcBorders>
+            <w:shd w:val="clear" w:color="auto" w:fill="auto"/>
+            <w:noWrap/>
+            <w:vAlign w:val="bottom"/>
+            <w:hideMark/>
+          </w:tcPr>
+          <w:p>
+            <w:pPr>
+              <w:spacing w:after="0" w:line="240" w:lineRule="auto"/>
+              <w:jc w:val="center"/>
+              <w:rPr>
+                <w:rFonts w:ascii="Calibri" w:eastAsia="Times New Roman" w:hAnsi="Calibri" w:cs="Calibri"/>
+                <w:color w:val="000000"/>
+              </w:rPr>
+            </w:pPr>
+            <w:r>
+              <w:rPr>
+                <w:rFonts w:ascii="Calibri" w:eastAsia="Times New Roman" w:hAnsi="Calibri" w:cs="Calibri"/>
+                <w:color w:val="000000"/>
+              </w:rPr>
+              <w:t>6 | 4</w:t>
+            </w:r>
+          </w:p>
+        </w:tc>
+        <w:tc>
+          <w:tcPr>
+            <w:tcW w:w="1632" w:type="dxa"/>
+            <w:tcBorders>
+              <w:top w:val="nil"/>
+              <w:left w:val="nil"/>
+              <w:bottom w:val="nil"/>
+              <w:right w:val="nil"/>
+            </w:tcBorders>
+            <w:shd w:val="clear" w:color="auto" w:fill="auto"/>
+            <w:noWrap/>
+            <w:vAlign w:val="bottom"/>
+            <w:hideMark/>
+          </w:tcPr>
+          <w:p>
+            <w:pPr>
+              <w:spacing w:after="0" w:line="240" w:lineRule="auto"/>
+              <w:jc w:val="center"/>
+              <w:rPr>
+                <w:rFonts w:ascii="Calibri" w:eastAsia="Times New Roman" w:hAnsi="Calibri" w:cs="Calibri"/>
+                <w:color w:val="000000"/>
+              </w:rPr>
+            </w:pPr>
+            <w:r>
+              <w:rPr>
+                <w:rFonts w:ascii="Calibri" w:eastAsia="Times New Roman" w:hAnsi="Calibri" w:cs="Calibri"/>
+                <w:color w:val="000000"/>
+              </w:rPr>
+              <w:t>9 | 1</w:t>
+            </w:r>
+          </w:p>
+        </w:tc>
+      </w:tr>
+      <w:tr>
+        <w:trPr>
+          <w:trHeight w:val="300"/>
+        </w:trPr>
+        <w:tc>
+          <w:tcPr>
+            <w:tcW w:w="990" w:type="dxa"/>
+            <w:tcBorders>
+              <w:top w:val="nil"/>
+              <w:left w:val="nil"/>
+              <w:bottom w:val="nil"/>
+              <w:right w:val="nil"/>
+            </w:tcBorders>
+            <w:shd w:val="clear" w:color="auto" w:fill="auto"/>
+            <w:noWrap/>
+            <w:vAlign w:val="bottom"/>
+            <w:hideMark/>
+          </w:tcPr>
+          <w:p>
+            <w:pPr>
+              <w:spacing w:after="0" w:line="240" w:lineRule="auto"/>
+              <w:jc w:val="right"/>
+              <w:rPr>
+                <w:rFonts w:ascii="Calibri" w:eastAsia="Times New Roman" w:hAnsi="Calibri" w:cs="Calibri"/>
+                <w:color w:val="000000"/>
+              </w:rPr>
+            </w:pPr>
+            <w:r>
+              <w:rPr>
+                <w:rFonts w:ascii="Calibri" w:eastAsia="Times New Roman" w:hAnsi="Calibri" w:cs="Calibri"/>
+                <w:color w:val="000000"/>
+              </w:rPr>
+              <w:t>2</w:t>
+            </w:r>
+          </w:p>
+        </w:tc>
+        <w:tc>
+          <w:tcPr>
+            <w:tcW w:w="1412" w:type="dxa"/>
+            <w:tcBorders>
+              <w:top w:val="nil"/>
+              <w:left w:val="nil"/>
+              <w:bottom w:val="nil"/>
+              <w:right w:val="nil"/>
+            </w:tcBorders>
+            <w:shd w:val="clear" w:color="auto" w:fill="auto"/>
+            <w:noWrap/>
+            <w:vAlign w:val="bottom"/>
+            <w:hideMark/>
+          </w:tcPr>
+          <w:p>
+            <w:pPr>
+              <w:spacing w:after="0" w:line="240" w:lineRule="auto"/>
+              <w:jc w:val="center"/>
+              <w:rPr>
+                <w:rFonts w:ascii="Calibri" w:eastAsia="Times New Roman" w:hAnsi="Calibri" w:cs="Calibri"/>
+                <w:color w:val="000000"/>
+              </w:rPr>
+            </w:pPr>
+            <w:r>
+              <w:rPr>
+                <w:rFonts w:ascii="Calibri" w:eastAsia="Times New Roman" w:hAnsi="Calibri" w:cs="Calibri"/>
+                <w:color w:val="000000"/>
+              </w:rPr>
+              <w:t>MM_Open</w:t>
+            </w:r>
+          </w:p>
+        </w:tc>
+        <w:tc>
+          <w:tcPr>
+            <w:tcW w:w="1468" w:type="dxa"/>
+            <w:tcBorders>
+              <w:top w:val="nil"/>
+              <w:left w:val="nil"/>
+              <w:bottom w:val="nil"/>
+              <w:right w:val="nil"/>
+            </w:tcBorders>
+            <w:shd w:val="clear" w:color="auto" w:fill="auto"/>
+            <w:noWrap/>
+            <w:vAlign w:val="bottom"/>
+            <w:hideMark/>
+          </w:tcPr>
+          <w:p>
+            <w:pPr>
+              <w:spacing w:after="0" w:line="240" w:lineRule="auto"/>
+              <w:jc w:val="center"/>
+              <w:rPr>
+                <w:rFonts w:ascii="Calibri" w:eastAsia="Times New Roman" w:hAnsi="Calibri" w:cs="Calibri"/>
+                <w:color w:val="000000"/>
+              </w:rPr>
+            </w:pPr>
+            <w:r>
+              <w:rPr>
+                <w:rFonts w:ascii="Calibri" w:eastAsia="Times New Roman" w:hAnsi="Calibri" w:cs="Calibri"/>
+                <w:color w:val="000000"/>
+              </w:rPr>
+              <w:t>9 | 1</w:t>
+            </w:r>
+          </w:p>
+        </w:tc>
+        <w:tc>
+          <w:tcPr>
+            <w:tcW w:w="1278" w:type="dxa"/>
+            <w:tcBorders>
+              <w:top w:val="nil"/>
+              <w:left w:val="nil"/>
+              <w:bottom w:val="nil"/>
+              <w:right w:val="nil"/>
+            </w:tcBorders>
+            <w:shd w:val="clear" w:color="auto" w:fill="auto"/>
+            <w:noWrap/>
+            <w:vAlign w:val="bottom"/>
+            <w:hideMark/>
+          </w:tcPr>
+          <w:p>
+            <w:pPr>
+              <w:spacing w:after="0" w:line="240" w:lineRule="auto"/>
+              <w:jc w:val="center"/>
+              <w:rPr>
+                <w:rFonts w:ascii="Calibri" w:eastAsia="Times New Roman" w:hAnsi="Calibri" w:cs="Calibri"/>
+                <w:color w:val="000000"/>
+              </w:rPr>
+            </w:pPr>
+            <w:r>
+              <w:rPr>
+                <w:rFonts w:ascii="Calibri" w:eastAsia="Times New Roman" w:hAnsi="Calibri" w:cs="Calibri"/>
+                <w:color w:val="000000"/>
+              </w:rPr>
+              <w:t>4 | 6</w:t>
+            </w:r>
+          </w:p>
+        </w:tc>
+        <w:tc>
+          <w:tcPr>
+            <w:tcW w:w="1500" w:type="dxa"/>
+            <w:tcBorders>
+              <w:top w:val="nil"/>
+              <w:left w:val="nil"/>
+              <w:bottom w:val="nil"/>
+              <w:right w:val="nil"/>
+            </w:tcBorders>
+            <w:shd w:val="clear" w:color="auto" w:fill="auto"/>
+            <w:noWrap/>
+            <w:vAlign w:val="bottom"/>
+            <w:hideMark/>
+          </w:tcPr>
+          <w:p>
+            <w:pPr>
+              <w:spacing w:after="0" w:line="240" w:lineRule="auto"/>
+              <w:jc w:val="center"/>
+              <w:rPr>
+                <w:rFonts w:ascii="Calibri" w:eastAsia="Times New Roman" w:hAnsi="Calibri" w:cs="Calibri"/>
+                <w:color w:val="000000"/>
+              </w:rPr>
+            </w:pPr>
+            <w:r>
+              <w:rPr>
+                <w:rFonts w:ascii="Calibri" w:eastAsia="Times New Roman" w:hAnsi="Calibri" w:cs="Calibri"/>
+                <w:color w:val="000000"/>
+              </w:rPr>
+              <w:t>5 | 5</w:t>
+            </w:r>
+          </w:p>
+        </w:tc>
+        <w:tc>
+          <w:tcPr>
+            <w:tcW w:w="1632" w:type="dxa"/>
+            <w:tcBorders>
+              <w:top w:val="nil"/>
+              <w:left w:val="nil"/>
+              <w:bottom w:val="nil"/>
+              <w:right w:val="nil"/>
+            </w:tcBorders>
+            <w:shd w:val="clear" w:color="auto" w:fill="auto"/>
+            <w:noWrap/>
+            <w:vAlign w:val="bottom"/>
+            <w:hideMark/>
+          </w:tcPr>
+          <w:p>
+            <w:pPr>
+              <w:spacing w:after="0" w:line="240" w:lineRule="auto"/>
+              <w:jc w:val="center"/>
+              <w:rPr>
+                <w:rFonts w:ascii="Calibri" w:eastAsia="Times New Roman" w:hAnsi="Calibri" w:cs="Calibri"/>
+                <w:color w:val="000000"/>
+              </w:rPr>
+            </w:pPr>
+            <w:r>
+              <w:rPr>
+                <w:rFonts w:ascii="Calibri" w:eastAsia="Times New Roman" w:hAnsi="Calibri" w:cs="Calibri"/>
+                <w:color w:val="000000"/>
+              </w:rPr>
+              <w:t>7 | 3</w:t>
+            </w:r>
+          </w:p>
+        </w:tc>
+      </w:tr>
+      <w:tr>
+        <w:trPr>
+          <w:trHeight w:val="300"/>
+        </w:trPr>
+        <w:tc>
+          <w:tcPr>
+            <w:tcW w:w="990" w:type="dxa"/>
+            <w:tcBorders>
+              <w:top w:val="nil"/>
+              <w:left w:val="nil"/>
+              <w:bottom w:val="nil"/>
+              <w:right w:val="nil"/>
+            </w:tcBorders>
+            <w:shd w:val="clear" w:color="auto" w:fill="auto"/>
+            <w:noWrap/>
+            <w:vAlign w:val="bottom"/>
+            <w:hideMark/>
+          </w:tcPr>
+          <w:p>
+            <w:pPr>
+              <w:spacing w:after="0" w:line="240" w:lineRule="auto"/>
+              <w:jc w:val="right"/>
+              <w:rPr>
+                <w:rFonts w:ascii="Calibri" w:eastAsia="Times New Roman" w:hAnsi="Calibri" w:cs="Calibri"/>
+                <w:color w:val="000000"/>
+              </w:rPr>
+            </w:pPr>
+            <w:r>
+              <w:rPr>
+                <w:rFonts w:ascii="Calibri" w:eastAsia="Times New Roman" w:hAnsi="Calibri" w:cs="Calibri"/>
+                <w:color w:val="000000"/>
+              </w:rPr>
+              <w:t>3</w:t>
+            </w:r>
+          </w:p>
+        </w:tc>
+        <w:tc>
+          <w:tcPr>
+            <w:tcW w:w="1412" w:type="dxa"/>
+            <w:tcBorders>
+              <w:top w:val="nil"/>
+              <w:left w:val="nil"/>
+              <w:bottom w:val="nil"/>
+              <w:right w:val="nil"/>
+            </w:tcBorders>
+            <w:shd w:val="clear" w:color="auto" w:fill="auto"/>
+            <w:noWrap/>
+            <w:vAlign w:val="bottom"/>
+            <w:hideMark/>
+          </w:tcPr>
+          <w:p>
+            <w:pPr>
+              <w:spacing w:after="0" w:line="240" w:lineRule="auto"/>
+              <w:jc w:val="center"/>
+              <w:rPr>
+                <w:rFonts w:ascii="Calibri" w:eastAsia="Times New Roman" w:hAnsi="Calibri" w:cs="Calibri"/>
+                <w:color w:val="000000"/>
+              </w:rPr>
+            </w:pPr>
+            <w:r>
+              <w:rPr>
+                <w:rFonts w:ascii="Calibri" w:eastAsia="Times New Roman" w:hAnsi="Calibri" w:cs="Calibri"/>
+                <w:color w:val="000000"/>
+              </w:rPr>
+              <w:t>MM_Center</w:t>
+            </w:r>
+          </w:p>
+        </w:tc>
+        <w:tc>
+          <w:tcPr>
+            <w:tcW w:w="1468" w:type="dxa"/>
+            <w:tcBorders>
+              <w:top w:val="nil"/>
+              <w:left w:val="nil"/>
+              <w:bottom w:val="nil"/>
+              <w:right w:val="nil"/>
+            </w:tcBorders>
+            <w:shd w:val="clear" w:color="auto" w:fill="auto"/>
+            <w:noWrap/>
+            <w:vAlign w:val="bottom"/>
+            <w:hideMark/>
+          </w:tcPr>
+          <w:p>
+            <w:pPr>
+              <w:spacing w:after="0" w:line="240" w:lineRule="auto"/>
+              <w:jc w:val="center"/>
+              <w:rPr>
+                <w:rFonts w:ascii="Calibri" w:eastAsia="Times New Roman" w:hAnsi="Calibri" w:cs="Calibri"/>
+                <w:color w:val="000000"/>
+              </w:rPr>
+            </w:pPr>
+            <w:r>
+              <w:rPr>
+                <w:rFonts w:ascii="Calibri" w:eastAsia="Times New Roman" w:hAnsi="Calibri" w:cs="Calibri"/>
+                <w:color w:val="000000"/>
+              </w:rPr>
+              <w:t>9 | 1</w:t>
+            </w:r>
+          </w:p>
+        </w:tc>
+        <w:tc>
+          <w:tcPr>
+            <w:tcW w:w="1278" w:type="dxa"/>
+            <w:tcBorders>
+              <w:top w:val="nil"/>
+              <w:left w:val="nil"/>
+              <w:bottom w:val="nil"/>
+              <w:right w:val="nil"/>
+            </w:tcBorders>
+            <w:shd w:val="clear" w:color="auto" w:fill="auto"/>
+            <w:noWrap/>
+            <w:vAlign w:val="bottom"/>
+            <w:hideMark/>
+          </w:tcPr>
+          <w:p>
+            <w:pPr>
+              <w:spacing w:after="0" w:line="240" w:lineRule="auto"/>
+              <w:jc w:val="center"/>
+              <w:rPr>
+                <w:rFonts w:ascii="Calibri" w:eastAsia="Times New Roman" w:hAnsi="Calibri" w:cs="Calibri"/>
+                <w:color w:val="000000"/>
+              </w:rPr>
+            </w:pPr>
+            <w:r>
+              <w:rPr>
+                <w:rFonts w:ascii="Calibri" w:eastAsia="Times New Roman" w:hAnsi="Calibri" w:cs="Calibri"/>
+                <w:color w:val="000000"/>
+              </w:rPr>
+              <w:t>6 | 4</w:t>
+            </w:r>
+          </w:p>
+        </w:tc>
+        <w:tc>
+          <w:tcPr>
+            <w:tcW w:w="1500" w:type="dxa"/>
+            <w:tcBorders>
+              <w:top w:val="nil"/>
+              <w:left w:val="nil"/>
+              <w:bottom w:val="nil"/>
+              <w:right w:val="nil"/>
+            </w:tcBorders>
+            <w:shd w:val="clear" w:color="auto" w:fill="auto"/>
+            <w:noWrap/>
+            <w:vAlign w:val="bottom"/>
+            <w:hideMark/>
+          </w:tcPr>
+          <w:p>
+            <w:pPr>
+              <w:spacing w:after="0" w:line="240" w:lineRule="auto"/>
+              <w:jc w:val="center"/>
+              <w:rPr>
+                <w:rFonts w:ascii="Calibri" w:eastAsia="Times New Roman" w:hAnsi="Calibri" w:cs="Calibri"/>
+                <w:color w:val="000000"/>
+              </w:rPr>
+            </w:pPr>
+            <w:r>
+              <w:rPr>
+                <w:rFonts w:ascii="Calibri" w:eastAsia="Times New Roman" w:hAnsi="Calibri" w:cs="Calibri"/>
+                <w:color w:val="000000"/>
+              </w:rPr>
+              <w:t>2 | 8</w:t>
+            </w:r>
+          </w:p>
+        </w:tc>
+        <w:tc>
+          <w:tcPr>
+            <w:tcW w:w="1632" w:type="dxa"/>
+            <w:tcBorders>
+              <w:top w:val="nil"/>
+              <w:left w:val="nil"/>
+              <w:bottom w:val="nil"/>
+              <w:right w:val="nil"/>
+            </w:tcBorders>
+            <w:shd w:val="clear" w:color="auto" w:fill="auto"/>
+            <w:noWrap/>
+            <w:vAlign w:val="bottom"/>
+            <w:hideMark/>
+          </w:tcPr>
+          <w:p>
+            <w:pPr>
+              <w:spacing w:after="0" w:line="240" w:lineRule="auto"/>
+              <w:jc w:val="center"/>
+              <w:rPr>
+                <w:rFonts w:ascii="Calibri" w:eastAsia="Times New Roman" w:hAnsi="Calibri" w:cs="Calibri"/>
+                <w:color w:val="000000"/>
+              </w:rPr>
+            </w:pPr>
+            <w:r>
+              <w:rPr>
+                <w:rFonts w:ascii="Calibri" w:eastAsia="Times New Roman" w:hAnsi="Calibri" w:cs="Calibri"/>
+                <w:color w:val="000000"/>
+              </w:rPr>
+              <w:t>6 | 4</w:t>
+            </w:r>
+          </w:p>
+        </w:tc>
+      </w:tr>
+      <w:tr>
+        <w:trPr>
+          <w:trHeight w:val="300"/>
+        </w:trPr>
+        <w:tc>
+          <w:tcPr>
+            <w:tcW w:w="990" w:type="dxa"/>
+            <w:tcBorders>
+              <w:top w:val="nil"/>
+              <w:left w:val="nil"/>
+              <w:bottom w:val="nil"/>
+              <w:right w:val="nil"/>
+            </w:tcBorders>
+            <w:shd w:val="clear" w:color="auto" w:fill="auto"/>
+            <w:noWrap/>
+            <w:vAlign w:val="bottom"/>
+            <w:hideMark/>
+          </w:tcPr>
+          <w:p>
+            <w:pPr>
+              <w:spacing w:after="0" w:line="240" w:lineRule="auto"/>
+              <w:jc w:val="right"/>
+              <w:rPr>
+                <w:rFonts w:ascii="Calibri" w:eastAsia="Times New Roman" w:hAnsi="Calibri" w:cs="Calibri"/>
+                <w:color w:val="000000"/>
+              </w:rPr>
+            </w:pPr>
+            <w:r>
+              <w:rPr>
+                <w:rFonts w:ascii="Calibri" w:eastAsia="Times New Roman" w:hAnsi="Calibri" w:cs="Calibri"/>
+                <w:color w:val="000000"/>
+              </w:rPr>
+              <w:t>4</w:t>
+            </w:r>
+          </w:p>
+        </w:tc>
+        <w:tc>
+          <w:tcPr>
+            <w:tcW w:w="1412" w:type="dxa"/>
+            <w:tcBorders>
+              <w:top w:val="nil"/>
+              <w:left w:val="nil"/>
+              <w:bottom w:val="nil"/>
+              <w:right w:val="nil"/>
+            </w:tcBorders>
+            <w:shd w:val="clear" w:color="auto" w:fill="auto"/>
+            <w:noWrap/>
+            <w:vAlign w:val="bottom"/>
+            <w:hideMark/>
+          </w:tcPr>
+          <w:p>
+            <w:pPr>
+              <w:spacing w:after="0" w:line="240" w:lineRule="auto"/>
+              <w:jc w:val="center"/>
+              <w:rPr>
+                <w:rFonts w:ascii="Calibri" w:eastAsia="Times New Roman" w:hAnsi="Calibri" w:cs="Calibri"/>
+                <w:color w:val="000000"/>
+              </w:rPr>
+            </w:pPr>
+            <w:r>
+              <w:rPr>
+                <w:rFonts w:ascii="Calibri" w:eastAsia="Times New Roman" w:hAnsi="Calibri" w:cs="Calibri"/>
+                <w:color w:val="000000"/>
+              </w:rPr>
+              <w:t>MM_Improved</w:t>
+            </w:r>
+          </w:p>
+        </w:tc>
+        <w:tc>
+          <w:tcPr>
+            <w:tcW w:w="1468" w:type="dxa"/>
+            <w:tcBorders>
+              <w:top w:val="nil"/>
+              <w:left w:val="nil"/>
+              <w:bottom w:val="nil"/>
+              <w:right w:val="nil"/>
+            </w:tcBorders>
+            <w:shd w:val="clear" w:color="auto" w:fill="auto"/>
+            <w:noWrap/>
+            <w:vAlign w:val="bottom"/>
+            <w:hideMark/>
+          </w:tcPr>
+          <w:p>
+            <w:pPr>
+              <w:spacing w:after="0" w:line="240" w:lineRule="auto"/>
+              <w:jc w:val="center"/>
+              <w:rPr>
+                <w:rFonts w:ascii="Calibri" w:eastAsia="Times New Roman" w:hAnsi="Calibri" w:cs="Calibri"/>
+                <w:color w:val="000000"/>
+              </w:rPr>
+            </w:pPr>
+            <w:r>
+              <w:rPr>
+                <w:rFonts w:ascii="Calibri" w:eastAsia="Times New Roman" w:hAnsi="Calibri" w:cs="Calibri"/>
+                <w:color w:val="000000"/>
+              </w:rPr>
+              <w:t>5 | 5</w:t>
+            </w:r>
+          </w:p>
+        </w:tc>
+        <w:tc>
+          <w:tcPr>
+            <w:tcW w:w="1278" w:type="dxa"/>
+            <w:tcBorders>
+              <w:top w:val="nil"/>
+              <w:left w:val="nil"/>
+              <w:bottom w:val="nil"/>
+              <w:right w:val="nil"/>
+            </w:tcBorders>
+            <w:shd w:val="clear" w:color="auto" w:fill="auto"/>
+            <w:noWrap/>
+            <w:vAlign w:val="bottom"/>
+            <w:hideMark/>
+          </w:tcPr>
+          <w:p>
+            <w:pPr>
+              <w:spacing w:after="0" w:line="240" w:lineRule="auto"/>
+              <w:jc w:val="center"/>
+              <w:rPr>
+                <w:rFonts w:ascii="Calibri" w:eastAsia="Times New Roman" w:hAnsi="Calibri" w:cs="Calibri"/>
+                <w:color w:val="000000"/>
+              </w:rPr>
+            </w:pPr>
+            <w:r>
+              <w:rPr>
+                <w:rFonts w:ascii="Calibri" w:eastAsia="Times New Roman" w:hAnsi="Calibri" w:cs="Calibri"/>
+                <w:color w:val="000000"/>
+              </w:rPr>
+              <w:t>3 | 7</w:t>
+            </w:r>
+          </w:p>
+        </w:tc>
+        <w:tc>
+          <w:tcPr>
+            <w:tcW w:w="1500" w:type="dxa"/>
+            <w:tcBorders>
+              <w:top w:val="nil"/>
+              <w:left w:val="nil"/>
+              <w:bottom w:val="nil"/>
+              <w:right w:val="nil"/>
+            </w:tcBorders>
+            <w:shd w:val="clear" w:color="auto" w:fill="auto"/>
+            <w:noWrap/>
+            <w:vAlign w:val="bottom"/>
+            <w:hideMark/>
+          </w:tcPr>
+          <w:p>
+            <w:pPr>
+              <w:spacing w:after="0" w:line="240" w:lineRule="auto"/>
+              <w:jc w:val="center"/>
+              <w:rPr>
+                <w:rFonts w:ascii="Calibri" w:eastAsia="Times New Roman" w:hAnsi="Calibri" w:cs="Calibri"/>
+                <w:color w:val="000000"/>
+              </w:rPr>
+            </w:pPr>
+            <w:r>
+              <w:rPr>
+                <w:rFonts w:ascii="Calibri" w:eastAsia="Times New Roman" w:hAnsi="Calibri" w:cs="Calibri"/>
+                <w:color w:val="000000"/>
+              </w:rPr>
+              <w:t>1 | 9</w:t>
+            </w:r>
+          </w:p>
+        </w:tc>
+        <w:tc>
+          <w:tcPr>
+            <w:tcW w:w="1632" w:type="dxa"/>
+            <w:tcBorders>
+              <w:top w:val="nil"/>
+              <w:left w:val="nil"/>
+              <w:bottom w:val="nil"/>
+              <w:right w:val="nil"/>
+            </w:tcBorders>
+            <w:shd w:val="clear" w:color="auto" w:fill="auto"/>
+            <w:noWrap/>
+            <w:vAlign w:val="bottom"/>
+            <w:hideMark/>
+          </w:tcPr>
+          <w:p>
+            <w:pPr>
+              <w:spacing w:after="0" w:line="240" w:lineRule="auto"/>
+              <w:jc w:val="center"/>
+              <w:rPr>
+                <w:rFonts w:ascii="Calibri" w:eastAsia="Times New Roman" w:hAnsi="Calibri" w:cs="Calibri"/>
+                <w:color w:val="000000"/>
+              </w:rPr>
+            </w:pPr>
+            <w:r>
+              <w:rPr>
+                <w:rFonts w:ascii="Calibri" w:eastAsia="Times New Roman" w:hAnsi="Calibri" w:cs="Calibri"/>
+                <w:color w:val="000000"/>
+              </w:rPr>
+              <w:t>8 | 2</w:t>
+            </w:r>
+          </w:p>
+        </w:tc>
+      </w:tr>
+      <w:tr>
+        <w:trPr>
+          <w:trHeight w:val="300"/>
+        </w:trPr>
+        <w:tc>
+          <w:tcPr>
+            <w:tcW w:w="990" w:type="dxa"/>
+            <w:tcBorders>
+              <w:top w:val="nil"/>
+              <w:left w:val="nil"/>
+              <w:bottom w:val="nil"/>
+              <w:right w:val="nil"/>
+            </w:tcBorders>
+            <w:shd w:val="clear" w:color="auto" w:fill="auto"/>
+            <w:noWrap/>
+            <w:vAlign w:val="bottom"/>
+            <w:hideMark/>
+          </w:tcPr>
+          <w:p>
+            <w:pPr>
+              <w:spacing w:after="0" w:line="240" w:lineRule="auto"/>
+              <w:jc w:val="right"/>
+              <w:rPr>
+                <w:rFonts w:ascii="Calibri" w:eastAsia="Times New Roman" w:hAnsi="Calibri" w:cs="Calibri"/>
+                <w:color w:val="000000"/>
+              </w:rPr>
+            </w:pPr>
+            <w:r>
+              <w:rPr>
+                <w:rFonts w:ascii="Calibri" w:eastAsia="Times New Roman" w:hAnsi="Calibri" w:cs="Calibri"/>
+                <w:color w:val="000000"/>
+              </w:rPr>
+              <w:t>5</w:t>
+            </w:r>
+          </w:p>
+        </w:tc>
+        <w:tc>
+          <w:tcPr>
+            <w:tcW w:w="1412" w:type="dxa"/>
+            <w:tcBorders>
+              <w:top w:val="nil"/>
+              <w:left w:val="nil"/>
+              <w:bottom w:val="nil"/>
+              <w:right w:val="nil"/>
+            </w:tcBorders>
+            <w:shd w:val="clear" w:color="auto" w:fill="auto"/>
+            <w:noWrap/>
+            <w:vAlign w:val="bottom"/>
+            <w:hideMark/>
+          </w:tcPr>
+          <w:p>
+            <w:pPr>
+              <w:spacing w:after="0" w:line="240" w:lineRule="auto"/>
+              <w:jc w:val="center"/>
+              <w:rPr>
+                <w:rFonts w:ascii="Calibri" w:eastAsia="Times New Roman" w:hAnsi="Calibri" w:cs="Calibri"/>
+                <w:color w:val="000000"/>
+              </w:rPr>
+            </w:pPr>
+            <w:r>
+              <w:rPr>
+                <w:rFonts w:ascii="Calibri" w:eastAsia="Times New Roman" w:hAnsi="Calibri" w:cs="Calibri"/>
+                <w:color w:val="000000"/>
+              </w:rPr>
+              <w:t>AB_Open</w:t>
+            </w:r>
+          </w:p>
+        </w:tc>
+        <w:tc>
+          <w:tcPr>
+            <w:tcW w:w="1468" w:type="dxa"/>
+            <w:tcBorders>
+              <w:top w:val="nil"/>
+              <w:left w:val="nil"/>
+              <w:bottom w:val="nil"/>
+              <w:right w:val="nil"/>
+            </w:tcBorders>
+            <w:shd w:val="clear" w:color="auto" w:fill="auto"/>
+            <w:noWrap/>
+            <w:vAlign w:val="bottom"/>
+            <w:hideMark/>
+          </w:tcPr>
+          <w:p>
+            <w:pPr>
+              <w:spacing w:after="0" w:line="240" w:lineRule="auto"/>
+              <w:jc w:val="center"/>
+              <w:rPr>
+                <w:rFonts w:ascii="Calibri" w:eastAsia="Times New Roman" w:hAnsi="Calibri" w:cs="Calibri"/>
+                <w:color w:val="000000"/>
+              </w:rPr>
+            </w:pPr>
+            <w:r>
+              <w:rPr>
+                <w:rFonts w:ascii="Calibri" w:eastAsia="Times New Roman" w:hAnsi="Calibri" w:cs="Calibri"/>
+                <w:color w:val="000000"/>
+              </w:rPr>
+              <w:t>5 | 5</w:t>
+            </w:r>
+          </w:p>
+        </w:tc>
+        <w:tc>
+          <w:tcPr>
+            <w:tcW w:w="1278" w:type="dxa"/>
+            <w:tcBorders>
+              <w:top w:val="nil"/>
+              <w:left w:val="nil"/>
+              <w:bottom w:val="nil"/>
+              <w:right w:val="nil"/>
+            </w:tcBorders>
+            <w:shd w:val="clear" w:color="auto" w:fill="auto"/>
+            <w:noWrap/>
+            <w:vAlign w:val="bottom"/>
+            <w:hideMark/>
+          </w:tcPr>
+          <w:p>
+            <w:pPr>
+              <w:spacing w:after="0" w:line="240" w:lineRule="auto"/>
+              <w:jc w:val="center"/>
+              <w:rPr>
+                <w:rFonts w:ascii="Calibri" w:eastAsia="Times New Roman" w:hAnsi="Calibri" w:cs="Calibri"/>
+                <w:color w:val="000000"/>
+              </w:rPr>
+            </w:pPr>
+            <w:r>
+              <w:rPr>
+                <w:rFonts w:ascii="Calibri" w:eastAsia="Times New Roman" w:hAnsi="Calibri" w:cs="Calibri"/>
+                <w:color w:val="000000"/>
+              </w:rPr>
+              <w:t>3 | 7</w:t>
+            </w:r>
+          </w:p>
+        </w:tc>
+        <w:tc>
+          <w:tcPr>
+            <w:tcW w:w="1500" w:type="dxa"/>
+            <w:tcBorders>
+              <w:top w:val="nil"/>
+              <w:left w:val="nil"/>
+              <w:bottom w:val="nil"/>
+              <w:right w:val="nil"/>
+            </w:tcBorders>
+            <w:shd w:val="clear" w:color="auto" w:fill="auto"/>
+            <w:noWrap/>
+            <w:vAlign w:val="bottom"/>
+            <w:hideMark/>
+          </w:tcPr>
+          <w:p>
+            <w:pPr>
+              <w:spacing w:after="0" w:line="240" w:lineRule="auto"/>
+              <w:jc w:val="center"/>
+              <w:rPr>
+                <w:rFonts w:ascii="Calibri" w:eastAsia="Times New Roman" w:hAnsi="Calibri" w:cs="Calibri"/>
+                <w:color w:val="000000"/>
+              </w:rPr>
+            </w:pPr>
+            <w:r>
+              <w:rPr>
+                <w:rFonts w:ascii="Calibri" w:eastAsia="Times New Roman" w:hAnsi="Calibri" w:cs="Calibri"/>
+                <w:color w:val="000000"/>
+              </w:rPr>
+              <w:t>2 | 8</w:t>
+            </w:r>
+          </w:p>
+        </w:tc>
+        <w:tc>
+          <w:tcPr>
+            <w:tcW w:w="1632" w:type="dxa"/>
+            <w:tcBorders>
+              <w:top w:val="nil"/>
+              <w:left w:val="nil"/>
+              <w:bottom w:val="nil"/>
+              <w:right w:val="nil"/>
+            </w:tcBorders>
+            <w:shd w:val="clear" w:color="auto" w:fill="auto"/>
+            <w:noWrap/>
+            <w:vAlign w:val="bottom"/>
+            <w:hideMark/>
+          </w:tcPr>
+          <w:p>
+            <w:pPr>
+              <w:spacing w:after="0" w:line="240" w:lineRule="auto"/>
+              <w:jc w:val="center"/>
+              <w:rPr>
+                <w:rFonts w:ascii="Calibri" w:eastAsia="Times New Roman" w:hAnsi="Calibri" w:cs="Calibri"/>
+                <w:color w:val="000000"/>
+              </w:rPr>
+            </w:pPr>
+            <w:r>
+              <w:rPr>
+                <w:rFonts w:ascii="Calibri" w:eastAsia="Times New Roman" w:hAnsi="Calibri" w:cs="Calibri"/>
+                <w:color w:val="000000"/>
+              </w:rPr>
+              <w:t>6 | 4</w:t>
+            </w:r>
+          </w:p>
+        </w:tc>
+      </w:tr>
+      <w:tr>
+        <w:trPr>
+          <w:trHeight w:val="300"/>
+        </w:trPr>
+        <w:tc>
+          <w:tcPr>
+            <w:tcW w:w="990" w:type="dxa"/>
+            <w:tcBorders>
+              <w:top w:val="nil"/>
+              <w:left w:val="nil"/>
+              <w:bottom w:val="nil"/>
+              <w:right w:val="nil"/>
+            </w:tcBorders>
+            <w:shd w:val="clear" w:color="auto" w:fill="auto"/>
+            <w:noWrap/>
+            <w:vAlign w:val="bottom"/>
+            <w:hideMark/>
+          </w:tcPr>
+          <w:p>
+            <w:pPr>
+              <w:spacing w:after="0" w:line="240" w:lineRule="auto"/>
+              <w:jc w:val="right"/>
+              <w:rPr>
+                <w:rFonts w:ascii="Calibri" w:eastAsia="Times New Roman" w:hAnsi="Calibri" w:cs="Calibri"/>
+                <w:color w:val="000000"/>
+              </w:rPr>
+            </w:pPr>
+            <w:r>
+              <w:rPr>
+                <w:rFonts w:ascii="Calibri" w:eastAsia="Times New Roman" w:hAnsi="Calibri" w:cs="Calibri"/>
+                <w:color w:val="000000"/>
+              </w:rPr>
+              <w:t>6</w:t>
+            </w:r>
+          </w:p>
+        </w:tc>
+        <w:tc>
+          <w:tcPr>
+            <w:tcW w:w="1412" w:type="dxa"/>
+            <w:tcBorders>
+              <w:top w:val="nil"/>
+              <w:left w:val="nil"/>
+              <w:bottom w:val="nil"/>
+              <w:right w:val="nil"/>
+            </w:tcBorders>
+            <w:shd w:val="clear" w:color="auto" w:fill="auto"/>
+            <w:noWrap/>
+            <w:vAlign w:val="bottom"/>
+            <w:hideMark/>
+          </w:tcPr>
+          <w:p>
+            <w:pPr>
+              <w:spacing w:after="0" w:line="240" w:lineRule="auto"/>
+              <w:jc w:val="center"/>
+              <w:rPr>
+                <w:rFonts w:ascii="Calibri" w:eastAsia="Times New Roman" w:hAnsi="Calibri" w:cs="Calibri"/>
+                <w:color w:val="000000"/>
+              </w:rPr>
+            </w:pPr>
+            <w:r>
+              <w:rPr>
+                <w:rFonts w:ascii="Calibri" w:eastAsia="Times New Roman" w:hAnsi="Calibri" w:cs="Calibri"/>
+                <w:color w:val="000000"/>
+              </w:rPr>
+              <w:t>AB_Center</w:t>
+            </w:r>
+          </w:p>
+        </w:tc>
+        <w:tc>
+          <w:tcPr>
+            <w:tcW w:w="1468" w:type="dxa"/>
+            <w:tcBorders>
+              <w:top w:val="nil"/>
+              <w:left w:val="nil"/>
+              <w:bottom w:val="nil"/>
+              <w:right w:val="nil"/>
+            </w:tcBorders>
+            <w:shd w:val="clear" w:color="auto" w:fill="auto"/>
+            <w:noWrap/>
+            <w:vAlign w:val="bottom"/>
+            <w:hideMark/>
+          </w:tcPr>
+          <w:p>
+            <w:pPr>
+              <w:spacing w:after="0" w:line="240" w:lineRule="auto"/>
+              <w:jc w:val="center"/>
+              <w:rPr>
+                <w:rFonts w:ascii="Calibri" w:eastAsia="Times New Roman" w:hAnsi="Calibri" w:cs="Calibri"/>
+                <w:color w:val="000000"/>
+              </w:rPr>
+            </w:pPr>
+            <w:r>
+              <w:rPr>
+                <w:rFonts w:ascii="Calibri" w:eastAsia="Times New Roman" w:hAnsi="Calibri" w:cs="Calibri"/>
+                <w:color w:val="000000"/>
+              </w:rPr>
+              <w:t>5 | 5</w:t>
+            </w:r>
+          </w:p>
+        </w:tc>
+        <w:tc>
+          <w:tcPr>
+            <w:tcW w:w="1278" w:type="dxa"/>
+            <w:tcBorders>
+              <w:top w:val="nil"/>
+              <w:left w:val="nil"/>
+              <w:bottom w:val="nil"/>
+              <w:right w:val="nil"/>
+            </w:tcBorders>
+            <w:shd w:val="clear" w:color="auto" w:fill="auto"/>
+            <w:noWrap/>
+            <w:vAlign w:val="bottom"/>
+            <w:hideMark/>
+          </w:tcPr>
+          <w:p>
+            <w:pPr>
+              <w:spacing w:after="0" w:line="240" w:lineRule="auto"/>
+              <w:jc w:val="center"/>
+              <w:rPr>
+                <w:rFonts w:ascii="Calibri" w:eastAsia="Times New Roman" w:hAnsi="Calibri" w:cs="Calibri"/>
+                <w:color w:val="000000"/>
+              </w:rPr>
+            </w:pPr>
+            <w:r>
+              <w:rPr>
+                <w:rFonts w:ascii="Calibri" w:eastAsia="Times New Roman" w:hAnsi="Calibri" w:cs="Calibri"/>
+                <w:color w:val="000000"/>
+              </w:rPr>
+              <w:t>1 | 9</w:t>
+            </w:r>
+          </w:p>
+        </w:tc>
+        <w:tc>
+          <w:tcPr>
+            <w:tcW w:w="1500" w:type="dxa"/>
+            <w:tcBorders>
+              <w:top w:val="nil"/>
+              <w:left w:val="nil"/>
+              <w:bottom w:val="nil"/>
+              <w:right w:val="nil"/>
+            </w:tcBorders>
+            <w:shd w:val="clear" w:color="auto" w:fill="auto"/>
+            <w:noWrap/>
+            <w:vAlign w:val="bottom"/>
+            <w:hideMark/>
+          </w:tcPr>
+          <w:p>
+            <w:pPr>
+              <w:spacing w:after="0" w:line="240" w:lineRule="auto"/>
+              <w:jc w:val="center"/>
+              <w:rPr>
+                <w:rFonts w:ascii="Calibri" w:eastAsia="Times New Roman" w:hAnsi="Calibri" w:cs="Calibri"/>
+                <w:color w:val="000000"/>
+              </w:rPr>
+            </w:pPr>
+            <w:r>
+              <w:rPr>
+                <w:rFonts w:ascii="Calibri" w:eastAsia="Times New Roman" w:hAnsi="Calibri" w:cs="Calibri"/>
+                <w:color w:val="000000"/>
+              </w:rPr>
+              <w:t>2 | 8</w:t>
+            </w:r>
+          </w:p>
+        </w:tc>
+        <w:tc>
+          <w:tcPr>
+            <w:tcW w:w="1632" w:type="dxa"/>
+            <w:tcBorders>
+              <w:top w:val="nil"/>
+              <w:left w:val="nil"/>
+              <w:bottom w:val="nil"/>
+              <w:right w:val="nil"/>
+            </w:tcBorders>
+            <w:shd w:val="clear" w:color="auto" w:fill="auto"/>
+            <w:noWrap/>
+            <w:vAlign w:val="bottom"/>
+            <w:hideMark/>
+          </w:tcPr>
+          <w:p>
+            <w:pPr>
+              <w:spacing w:after="0" w:line="240" w:lineRule="auto"/>
+              <w:jc w:val="center"/>
+              <w:rPr>
+                <w:rFonts w:ascii="Calibri" w:eastAsia="Times New Roman" w:hAnsi="Calibri" w:cs="Calibri"/>
+                <w:color w:val="000000"/>
+              </w:rPr>
+            </w:pPr>
+            <w:r>
+              <w:rPr>
+                <w:rFonts w:ascii="Calibri" w:eastAsia="Times New Roman" w:hAnsi="Calibri" w:cs="Calibri"/>
+                <w:color w:val="000000"/>
+              </w:rPr>
+              <w:t>6 | 4</w:t>
+            </w:r>
+          </w:p>
+        </w:tc>
+      </w:tr>
+      <w:tr>
+        <w:trPr>
+          <w:trHeight w:val="300"/>
+        </w:trPr>
+        <w:tc>
+          <w:tcPr>
+            <w:tcW w:w="990" w:type="dxa"/>
+            <w:tcBorders>
+              <w:top w:val="nil"/>
+              <w:left w:val="nil"/>
+              <w:bottom w:val="nil"/>
+              <w:right w:val="nil"/>
+            </w:tcBorders>
+            <w:shd w:val="clear" w:color="auto" w:fill="auto"/>
+            <w:noWrap/>
+            <w:vAlign w:val="bottom"/>
+            <w:hideMark/>
+          </w:tcPr>
+          <w:p>
+            <w:pPr>
+              <w:spacing w:after="0" w:line="240" w:lineRule="auto"/>
+              <w:jc w:val="right"/>
+              <w:rPr>
+                <w:rFonts w:ascii="Calibri" w:eastAsia="Times New Roman" w:hAnsi="Calibri" w:cs="Calibri"/>
+                <w:color w:val="000000"/>
+              </w:rPr>
+            </w:pPr>
+            <w:r>
+              <w:rPr>
+                <w:rFonts w:ascii="Calibri" w:eastAsia="Times New Roman" w:hAnsi="Calibri" w:cs="Calibri"/>
+                <w:color w:val="000000"/>
+              </w:rPr>
+              <w:t>7</w:t>
+            </w:r>
+          </w:p>
+        </w:tc>
+        <w:tc>
+          <w:tcPr>
+            <w:tcW w:w="1412" w:type="dxa"/>
+            <w:tcBorders>
+              <w:top w:val="nil"/>
+              <w:left w:val="nil"/>
+              <w:bottom w:val="nil"/>
+              <w:right w:val="nil"/>
+            </w:tcBorders>
+            <w:shd w:val="clear" w:color="auto" w:fill="auto"/>
+            <w:noWrap/>
+            <w:vAlign w:val="bottom"/>
+            <w:hideMark/>
+          </w:tcPr>
+          <w:p>
+            <w:pPr>
+              <w:spacing w:after="0" w:line="240" w:lineRule="auto"/>
+              <w:jc w:val="center"/>
+              <w:rPr>
+                <w:rFonts w:ascii="Calibri" w:eastAsia="Times New Roman" w:hAnsi="Calibri" w:cs="Calibri"/>
+                <w:color w:val="000000"/>
+              </w:rPr>
+            </w:pPr>
+            <w:r>
+              <w:rPr>
+                <w:rFonts w:ascii="Calibri" w:eastAsia="Times New Roman" w:hAnsi="Calibri" w:cs="Calibri"/>
+                <w:color w:val="000000"/>
+              </w:rPr>
+              <w:t>AB_Improved</w:t>
+            </w:r>
+          </w:p>
+        </w:tc>
+        <w:tc>
+          <w:tcPr>
+            <w:tcW w:w="1468" w:type="dxa"/>
+            <w:tcBorders>
+              <w:top w:val="nil"/>
+              <w:left w:val="nil"/>
+              <w:bottom w:val="nil"/>
+              <w:right w:val="nil"/>
+            </w:tcBorders>
+            <w:shd w:val="clear" w:color="auto" w:fill="auto"/>
+            <w:noWrap/>
+            <w:vAlign w:val="bottom"/>
+            <w:hideMark/>
+          </w:tcPr>
+          <w:p>
+            <w:pPr>
+              <w:spacing w:after="0" w:line="240" w:lineRule="auto"/>
+              <w:jc w:val="center"/>
+              <w:rPr>
+                <w:rFonts w:ascii="Calibri" w:eastAsia="Times New Roman" w:hAnsi="Calibri" w:cs="Calibri"/>
+                <w:color w:val="000000"/>
+              </w:rPr>
+            </w:pPr>
+            <w:r>
+              <w:rPr>
+                <w:rFonts w:ascii="Calibri" w:eastAsia="Times New Roman" w:hAnsi="Calibri" w:cs="Calibri"/>
+                <w:color w:val="000000"/>
+              </w:rPr>
+              <w:t>3 | 7</w:t>
+            </w:r>
+          </w:p>
+        </w:tc>
+        <w:tc>
+          <w:tcPr>
+            <w:tcW w:w="1278" w:type="dxa"/>
+            <w:tcBorders>
+              <w:top w:val="nil"/>
+              <w:left w:val="nil"/>
+              <w:bottom w:val="nil"/>
+              <w:right w:val="nil"/>
+            </w:tcBorders>
+            <w:shd w:val="clear" w:color="auto" w:fill="auto"/>
+            <w:noWrap/>
+            <w:vAlign w:val="bottom"/>
+            <w:hideMark/>
+          </w:tcPr>
+          <w:p>
+            <w:pPr>
+              <w:spacing w:after="0" w:line="240" w:lineRule="auto"/>
+              <w:jc w:val="center"/>
+              <w:rPr>
+                <w:rFonts w:ascii="Calibri" w:eastAsia="Times New Roman" w:hAnsi="Calibri" w:cs="Calibri"/>
+                <w:color w:val="000000"/>
+              </w:rPr>
+            </w:pPr>
+            <w:r>
+              <w:rPr>
+                <w:rFonts w:ascii="Calibri" w:eastAsia="Times New Roman" w:hAnsi="Calibri" w:cs="Calibri"/>
+                <w:color w:val="000000"/>
+              </w:rPr>
+              <w:t>1 | 9</w:t>
+            </w:r>
+          </w:p>
+        </w:tc>
+        <w:tc>
+          <w:tcPr>
+            <w:tcW w:w="1500" w:type="dxa"/>
+            <w:tcBorders>
+              <w:top w:val="nil"/>
+              <w:left w:val="nil"/>
+              <w:bottom w:val="nil"/>
+              <w:right w:val="nil"/>
+            </w:tcBorders>
+            <w:shd w:val="clear" w:color="auto" w:fill="auto"/>
+            <w:noWrap/>
+            <w:vAlign w:val="bottom"/>
+            <w:hideMark/>
+          </w:tcPr>
+          <w:p>
+            <w:pPr>
+              <w:spacing w:after="0" w:line="240" w:lineRule="auto"/>
+              <w:jc w:val="center"/>
+              <w:rPr>
+                <w:rFonts w:ascii="Calibri" w:eastAsia="Times New Roman" w:hAnsi="Calibri" w:cs="Calibri"/>
+                <w:color w:val="000000"/>
+              </w:rPr>
+            </w:pPr>
+            <w:r>
+              <w:rPr>
+                <w:rFonts w:ascii="Calibri" w:eastAsia="Times New Roman" w:hAnsi="Calibri" w:cs="Calibri"/>
+                <w:color w:val="000000"/>
+              </w:rPr>
+              <w:t>2 | 8</w:t>
+            </w:r>
+          </w:p>
+        </w:tc>
+        <w:tc>
+          <w:tcPr>
+            <w:tcW w:w="1632" w:type="dxa"/>
+            <w:tcBorders>
+              <w:top w:val="nil"/>
+              <w:left w:val="nil"/>
+              <w:bottom w:val="nil"/>
+              <w:right w:val="nil"/>
+            </w:tcBorders>
+            <w:shd w:val="clear" w:color="auto" w:fill="auto"/>
+            <w:noWrap/>
+            <w:vAlign w:val="bottom"/>
+            <w:hideMark/>
+          </w:tcPr>
+          <w:p>
+            <w:pPr>
+              <w:spacing w:after="0" w:line="240" w:lineRule="auto"/>
+              <w:jc w:val="center"/>
+              <w:rPr>
+                <w:rFonts w:ascii="Calibri" w:eastAsia="Times New Roman" w:hAnsi="Calibri" w:cs="Calibri"/>
+                <w:color w:val="000000"/>
+              </w:rPr>
+            </w:pPr>
+            <w:r>
+              <w:rPr>
+                <w:rFonts w:ascii="Calibri" w:eastAsia="Times New Roman" w:hAnsi="Calibri" w:cs="Calibri"/>
+                <w:color w:val="000000"/>
+              </w:rPr>
+              <w:t>4 | 6</w:t>
+            </w:r>
+          </w:p>
+        </w:tc>
+      </w:tr>
+      <w:tr>
+        <w:trPr>
+          <w:trHeight w:val="80"/>
+        </w:trPr>
+        <w:tc>
+          <w:tcPr>
+            <w:tcW w:w="990" w:type="dxa"/>
+            <w:tcBorders>
+              <w:top w:val="nil"/>
+              <w:left w:val="nil"/>
+              <w:bottom w:val="nil"/>
+              <w:right w:val="nil"/>
+            </w:tcBorders>
+            <w:shd w:val="clear" w:color="000000" w:fill="000000"/>
+            <w:noWrap/>
+            <w:vAlign w:val="bottom"/>
+            <w:hideMark/>
+          </w:tcPr>
+          <w:p>
+            <w:pPr>
+              <w:spacing w:after="0" w:line="240" w:lineRule="auto"/>
+              <w:rPr>
+                <w:rFonts w:ascii="Calibri" w:eastAsia="Times New Roman" w:hAnsi="Calibri" w:cs="Calibri"/>
+                <w:color w:val="000000"/>
+              </w:rPr>
+            </w:pPr>
+            <w:r>
+              <w:rPr>
+                <w:rFonts w:ascii="Calibri" w:eastAsia="Times New Roman" w:hAnsi="Calibri" w:cs="Calibri"/>
+                <w:color w:val="000000"/>
+              </w:rPr>
+              <w:t> </w:t>
+            </w:r>
+          </w:p>
+        </w:tc>
+        <w:tc>
+          <w:tcPr>
+            <w:tcW w:w="1412" w:type="dxa"/>
+            <w:tcBorders>
+              <w:top w:val="nil"/>
+              <w:left w:val="nil"/>
+              <w:bottom w:val="nil"/>
+              <w:right w:val="nil"/>
+            </w:tcBorders>
+            <w:shd w:val="clear" w:color="000000" w:fill="000000"/>
+            <w:noWrap/>
+            <w:vAlign w:val="bottom"/>
+            <w:hideMark/>
+          </w:tcPr>
+          <w:p>
+            <w:pPr>
+              <w:spacing w:after="0" w:line="240" w:lineRule="auto"/>
+              <w:rPr>
+                <w:rFonts w:ascii="Calibri" w:eastAsia="Times New Roman" w:hAnsi="Calibri" w:cs="Calibri"/>
+                <w:color w:val="000000"/>
+              </w:rPr>
+            </w:pPr>
+            <w:r>
+              <w:rPr>
+                <w:rFonts w:ascii="Calibri" w:eastAsia="Times New Roman" w:hAnsi="Calibri" w:cs="Calibri"/>
+                <w:color w:val="000000"/>
+              </w:rPr>
+              <w:t> </w:t>
+            </w:r>
+          </w:p>
+        </w:tc>
+        <w:tc>
+          <w:tcPr>
+            <w:tcW w:w="1468" w:type="dxa"/>
+            <w:tcBorders>
+              <w:top w:val="nil"/>
+              <w:left w:val="nil"/>
+              <w:bottom w:val="nil"/>
+              <w:right w:val="nil"/>
+            </w:tcBorders>
+            <w:shd w:val="clear" w:color="000000" w:fill="000000"/>
+            <w:noWrap/>
+            <w:vAlign w:val="bottom"/>
+            <w:hideMark/>
+          </w:tcPr>
+          <w:p>
+            <w:pPr>
+              <w:spacing w:after="0" w:line="240" w:lineRule="auto"/>
+              <w:rPr>
+                <w:rFonts w:ascii="Calibri" w:eastAsia="Times New Roman" w:hAnsi="Calibri" w:cs="Calibri"/>
+                <w:color w:val="000000"/>
+              </w:rPr>
+            </w:pPr>
+            <w:r>
+              <w:rPr>
+                <w:rFonts w:ascii="Calibri" w:eastAsia="Times New Roman" w:hAnsi="Calibri" w:cs="Calibri"/>
+                <w:color w:val="000000"/>
+              </w:rPr>
+              <w:t> </w:t>
+            </w:r>
+          </w:p>
+        </w:tc>
+        <w:tc>
+          <w:tcPr>
+            <w:tcW w:w="1278" w:type="dxa"/>
+            <w:tcBorders>
+              <w:top w:val="nil"/>
+              <w:left w:val="nil"/>
+              <w:bottom w:val="nil"/>
+              <w:right w:val="nil"/>
+            </w:tcBorders>
+            <w:shd w:val="clear" w:color="000000" w:fill="000000"/>
+            <w:noWrap/>
+            <w:vAlign w:val="bottom"/>
+            <w:hideMark/>
+          </w:tcPr>
+          <w:p>
+            <w:pPr>
+              <w:spacing w:after="0" w:line="240" w:lineRule="auto"/>
+              <w:rPr>
+                <w:rFonts w:ascii="Calibri" w:eastAsia="Times New Roman" w:hAnsi="Calibri" w:cs="Calibri"/>
+                <w:color w:val="000000"/>
+              </w:rPr>
+            </w:pPr>
+            <w:r>
+              <w:rPr>
+                <w:rFonts w:ascii="Calibri" w:eastAsia="Times New Roman" w:hAnsi="Calibri" w:cs="Calibri"/>
+                <w:color w:val="000000"/>
+              </w:rPr>
+              <w:t> </w:t>
+            </w:r>
+          </w:p>
+        </w:tc>
+        <w:tc>
+          <w:tcPr>
+            <w:tcW w:w="1500" w:type="dxa"/>
+            <w:tcBorders>
+              <w:top w:val="nil"/>
+              <w:left w:val="nil"/>
+              <w:bottom w:val="nil"/>
+              <w:right w:val="nil"/>
+            </w:tcBorders>
+            <w:shd w:val="clear" w:color="000000" w:fill="000000"/>
+            <w:noWrap/>
+            <w:vAlign w:val="bottom"/>
+            <w:hideMark/>
+          </w:tcPr>
+          <w:p>
+            <w:pPr>
+              <w:spacing w:after="0" w:line="240" w:lineRule="auto"/>
+              <w:rPr>
+                <w:rFonts w:ascii="Calibri" w:eastAsia="Times New Roman" w:hAnsi="Calibri" w:cs="Calibri"/>
+                <w:color w:val="000000"/>
+              </w:rPr>
+            </w:pPr>
+            <w:r>
+              <w:rPr>
+                <w:rFonts w:ascii="Calibri" w:eastAsia="Times New Roman" w:hAnsi="Calibri" w:cs="Calibri"/>
+                <w:color w:val="000000"/>
+              </w:rPr>
+              <w:t> </w:t>
+            </w:r>
+          </w:p>
+        </w:tc>
+        <w:tc>
+          <w:tcPr>
+            <w:tcW w:w="1632" w:type="dxa"/>
+            <w:tcBorders>
+              <w:top w:val="nil"/>
+              <w:left w:val="nil"/>
+              <w:bottom w:val="nil"/>
+              <w:right w:val="nil"/>
+            </w:tcBorders>
+            <w:shd w:val="clear" w:color="000000" w:fill="000000"/>
+            <w:noWrap/>
+            <w:vAlign w:val="bottom"/>
+            <w:hideMark/>
+          </w:tcPr>
+          <w:p>
+            <w:pPr>
+              <w:spacing w:after="0" w:line="240" w:lineRule="auto"/>
+              <w:rPr>
+                <w:rFonts w:ascii="Calibri" w:eastAsia="Times New Roman" w:hAnsi="Calibri" w:cs="Calibri"/>
+                <w:color w:val="000000"/>
+              </w:rPr>
+            </w:pPr>
+            <w:r>
+              <w:rPr>
+                <w:rFonts w:ascii="Calibri" w:eastAsia="Times New Roman" w:hAnsi="Calibri" w:cs="Calibri"/>
+                <w:color w:val="000000"/>
+              </w:rPr>
+              <w:t> </w:t>
+            </w:r>
+          </w:p>
+        </w:tc>
+      </w:tr>
+      <w:tr>
+        <w:trPr>
+          <w:trHeight w:val="300"/>
+        </w:trPr>
+        <w:tc>
+          <w:tcPr>
+            <w:tcW w:w="990" w:type="dxa"/>
+            <w:tcBorders>
+              <w:top w:val="nil"/>
+              <w:left w:val="nil"/>
+              <w:bottom w:val="nil"/>
+              <w:right w:val="nil"/>
+            </w:tcBorders>
+            <w:shd w:val="clear" w:color="auto" w:fill="auto"/>
+            <w:noWrap/>
+            <w:vAlign w:val="bottom"/>
+            <w:hideMark/>
+          </w:tcPr>
+          <w:p>
+            <w:pPr>
+              <w:spacing w:after="0" w:line="240" w:lineRule="auto"/>
+              <w:rPr>
+                <w:rFonts w:ascii="Calibri" w:eastAsia="Times New Roman" w:hAnsi="Calibri" w:cs="Calibri"/>
+                <w:color w:val="000000"/>
+              </w:rPr>
+            </w:pPr>
+          </w:p>
+        </w:tc>
+        <w:tc>
+          <w:tcPr>
+            <w:tcW w:w="1412" w:type="dxa"/>
+            <w:tcBorders>
+              <w:top w:val="nil"/>
+              <w:left w:val="nil"/>
+              <w:bottom w:val="nil"/>
+              <w:right w:val="nil"/>
+            </w:tcBorders>
+            <w:shd w:val="clear" w:color="auto" w:fill="auto"/>
+            <w:noWrap/>
+            <w:vAlign w:val="bottom"/>
+            <w:hideMark/>
+          </w:tcPr>
+          <w:p>
+            <w:pPr>
+              <w:spacing w:after="0" w:line="240" w:lineRule="auto"/>
+              <w:jc w:val="center"/>
+              <w:rPr>
+                <w:rFonts w:ascii="Calibri" w:eastAsia="Times New Roman" w:hAnsi="Calibri" w:cs="Calibri"/>
+                <w:color w:val="000000"/>
+              </w:rPr>
+            </w:pPr>
+            <w:r>
+              <w:rPr>
+                <w:rFonts w:ascii="Calibri" w:eastAsia="Times New Roman" w:hAnsi="Calibri" w:cs="Calibri"/>
+                <w:color w:val="000000"/>
+              </w:rPr>
+              <w:t>Win Rate:</w:t>
+            </w:r>
+          </w:p>
+        </w:tc>
+        <w:tc>
+          <w:tcPr>
+            <w:tcW w:w="1468" w:type="dxa"/>
+            <w:tcBorders>
+              <w:top w:val="nil"/>
+              <w:left w:val="nil"/>
+              <w:bottom w:val="nil"/>
+              <w:right w:val="nil"/>
+            </w:tcBorders>
+            <w:shd w:val="clear" w:color="auto" w:fill="auto"/>
+            <w:noWrap/>
+            <w:vAlign w:val="bottom"/>
+            <w:hideMark/>
+          </w:tcPr>
+          <w:p>
+            <w:pPr>
+              <w:spacing w:after="0" w:line="240" w:lineRule="auto"/>
+              <w:jc w:val="center"/>
+              <w:rPr>
+                <w:rFonts w:ascii="Calibri" w:eastAsia="Times New Roman" w:hAnsi="Calibri" w:cs="Calibri"/>
+                <w:color w:val="000000"/>
+              </w:rPr>
+            </w:pPr>
+            <w:r>
+              <w:rPr>
+                <w:rFonts w:ascii="Calibri" w:eastAsia="Times New Roman" w:hAnsi="Calibri" w:cs="Calibri"/>
+                <w:color w:val="000000"/>
+              </w:rPr>
+              <w:t>61.4%</w:t>
+            </w:r>
+          </w:p>
+        </w:tc>
+        <w:tc>
+          <w:tcPr>
+            <w:tcW w:w="1278" w:type="dxa"/>
+            <w:tcBorders>
+              <w:top w:val="nil"/>
+              <w:left w:val="nil"/>
+              <w:bottom w:val="nil"/>
+              <w:right w:val="nil"/>
+            </w:tcBorders>
+            <w:shd w:val="clear" w:color="auto" w:fill="auto"/>
+            <w:noWrap/>
+            <w:vAlign w:val="bottom"/>
+            <w:hideMark/>
+          </w:tcPr>
+          <w:p>
+            <w:pPr>
+              <w:spacing w:after="0" w:line="240" w:lineRule="auto"/>
+              <w:jc w:val="center"/>
+              <w:rPr>
+                <w:rFonts w:ascii="Calibri" w:eastAsia="Times New Roman" w:hAnsi="Calibri" w:cs="Calibri"/>
+                <w:color w:val="000000"/>
+              </w:rPr>
+            </w:pPr>
+            <w:r>
+              <w:rPr>
+                <w:rFonts w:ascii="Calibri" w:eastAsia="Times New Roman" w:hAnsi="Calibri" w:cs="Calibri"/>
+                <w:color w:val="000000"/>
+              </w:rPr>
+              <w:t>31.4%</w:t>
+            </w:r>
+          </w:p>
+        </w:tc>
+        <w:tc>
+          <w:tcPr>
+            <w:tcW w:w="1500" w:type="dxa"/>
+            <w:tcBorders>
+              <w:top w:val="nil"/>
+              <w:left w:val="nil"/>
+              <w:bottom w:val="nil"/>
+              <w:right w:val="nil"/>
+            </w:tcBorders>
+            <w:shd w:val="clear" w:color="auto" w:fill="auto"/>
+            <w:noWrap/>
+            <w:vAlign w:val="bottom"/>
+            <w:hideMark/>
+          </w:tcPr>
+          <w:p>
+            <w:pPr>
+              <w:spacing w:after="0" w:line="240" w:lineRule="auto"/>
+              <w:jc w:val="center"/>
+              <w:rPr>
+                <w:rFonts w:ascii="Calibri" w:eastAsia="Times New Roman" w:hAnsi="Calibri" w:cs="Calibri"/>
+                <w:color w:val="000000"/>
+              </w:rPr>
+            </w:pPr>
+            <w:r>
+              <w:rPr>
+                <w:rFonts w:ascii="Calibri" w:eastAsia="Times New Roman" w:hAnsi="Calibri" w:cs="Calibri"/>
+                <w:color w:val="000000"/>
+              </w:rPr>
+              <w:t>28.6%</w:t>
+            </w:r>
+          </w:p>
+        </w:tc>
+        <w:tc>
+          <w:tcPr>
+            <w:tcW w:w="1632" w:type="dxa"/>
+            <w:tcBorders>
+              <w:top w:val="nil"/>
+              <w:left w:val="nil"/>
+              <w:bottom w:val="nil"/>
+              <w:right w:val="nil"/>
+            </w:tcBorders>
+            <w:shd w:val="clear" w:color="auto" w:fill="auto"/>
+            <w:noWrap/>
+            <w:vAlign w:val="bottom"/>
+            <w:hideMark/>
+          </w:tcPr>
+          <w:p>
+            <w:pPr>
+              <w:spacing w:after="0" w:line="240" w:lineRule="auto"/>
+              <w:jc w:val="center"/>
+              <w:rPr>
+                <w:rFonts w:ascii="Calibri" w:eastAsia="Times New Roman" w:hAnsi="Calibri" w:cs="Calibri"/>
+                <w:color w:val="000000"/>
+              </w:rPr>
+            </w:pPr>
+            <w:r>
+              <w:rPr>
+                <w:rFonts w:ascii="Calibri" w:eastAsia="Times New Roman" w:hAnsi="Calibri" w:cs="Calibri"/>
+                <w:color w:val="000000"/>
+              </w:rPr>
+              <w:t>65.7%</w:t>
+            </w:r>
+          </w:p>
+        </w:tc>
+      </w:tr>
+    </w:tbl>
+    <w:p>
+      <w:pPr>
+        <w:spacing w:after="0"/>
+      </w:pPr>
+    </w:p>
+    <w:p>
+      <w:pPr>
+        <w:spacing w:after="0"/>
+      </w:pPr>
+      <w:r>
+        <w:tab/>
+      </w:r>
+      <w:r>
+        <w:tab/>
+      </w:r>
+      <w:r>
+        <w:tab/>
+      </w:r>
+      <w:r>
+        <w:tab/>
+      </w:r>
+      <w:r>
+        <w:tab/>
+        <w:t>Figure 1</w:t>
       </w:r>
     </w:p>
     <w:p>
@@ -49,25 +2300,25 @@
       </w:pPr>
       <w:r>
         <w:tab/>
-        <w:t xml:space="preserve">The three heuristics performed well in some instances and </w:t>
-      </w:r>
-      <w:r>
-        <w:t xml:space="preserve">overall </w:t>
-      </w:r>
-      <w:r>
-        <w:t>performed poorly against the Improved Alpha Beta heuristics.</w:t>
-      </w:r>
-      <w:r>
-        <w:t xml:space="preserve"> In most test runs, Center Score heuristic</w:t>
-      </w:r>
-      <w:r>
-        <w:t xml:space="preserve"> (&lt; 50%)</w:t>
-      </w:r>
-      <w:r>
-        <w:t xml:space="preserve"> performed worse than the other 2 heuristics</w:t>
-      </w:r>
-      <w:r>
-        <w:t xml:space="preserve"> (&lt; 60%).</w:t>
+        <w:t xml:space="preserve">The </w:t>
+      </w:r>
+      <w:r>
+        <w:t xml:space="preserve">last heuristic (AB_Custom_3) </w:t>
+      </w:r>
+      <w:r>
+        <w:t>performed well against the</w:t>
+      </w:r>
+      <w:r>
+        <w:t xml:space="preserve"> </w:t>
+      </w:r>
+      <w:r>
+        <w:t>AB_Improved</w:t>
+      </w:r>
+      <w:r>
+        <w:t xml:space="preserve"> heuristics while the other two heuristics (AB_Custom &amp; AB_Custom_2) performed worse</w:t>
+      </w:r>
+      <w:r>
+        <w:t>.</w:t>
       </w:r>
     </w:p>
     <w:p>
@@ -81,22 +2332,128 @@
       </w:pPr>
       <w:r>
         <w:tab/>
-        <w:t>Center Score heuristic’s goal was to start with the center and find optimal moves around the center. An optimal move would be the square of the distance from the center to the player’</w:t>
-      </w:r>
-      <w:r>
-        <w:t xml:space="preserve">s current position. </w:t>
-      </w:r>
-      <w:r>
-        <w:t xml:space="preserve">Improved Score heuristic’s goal was to take the difference between the number moves of each player to determine the best </w:t>
-      </w:r>
-      <w:r>
-        <w:t xml:space="preserve">moves in order to win the game. </w:t>
-      </w:r>
-      <w:r>
-        <w:t xml:space="preserve">Open Move Score heuristic’s goal was to determine the </w:t>
-      </w:r>
-      <w:r>
-        <w:t>number of moves that are available and determine the best move from these available moves.</w:t>
+      </w:r>
+      <w:r>
+        <w:t xml:space="preserve">The AB_Custom heuristic </w:t>
+      </w:r>
+      <w:r>
+        <w:t>adds weight + decay factor to the player or the opponent depending on the whether the x or y in the move is equal to the center x or y</w:t>
+      </w:r>
+      <w:r>
+        <w:t>, respectively</w:t>
+      </w:r>
+      <w:r>
+        <w:t>. The decay factor is the ratio of number</w:t>
+      </w:r>
+      <w:r>
+        <w:t xml:space="preserve"> of </w:t>
+      </w:r>
+      <w:r>
+        <w:t>blank</w:t>
+      </w:r>
+      <w:r>
+        <w:t xml:space="preserve"> </w:t>
+      </w:r>
+      <w:r>
+        <w:t>spaces to the initial available moves.</w:t>
+      </w:r>
+      <w:r>
+        <w:t xml:space="preserve"> The player has more moves that include the center</w:t>
+      </w:r>
+      <w:r>
+        <w:t xml:space="preserve"> x or y. As a result, the heuristic </w:t>
+      </w:r>
+      <w:r>
+        <w:t>seems to favor the</w:t>
+      </w:r>
+      <w:r>
+        <w:t xml:space="preserve"> opponent more than the player.</w:t>
+      </w:r>
+      <w:r>
+        <w:t xml:space="preserve"> Also, t</w:t>
+      </w:r>
+      <w:r>
+        <w:t>he decay factor might have penalized the opponent less and contributed to the player’s loss.</w:t>
+      </w:r>
+    </w:p>
+    <w:p>
+      <w:pPr>
+        <w:spacing w:after="0"/>
+      </w:pPr>
+    </w:p>
+    <w:p>
+      <w:pPr>
+        <w:spacing w:after="0"/>
+        <w:ind w:firstLine="720"/>
+      </w:pPr>
+      <w:r>
+        <w:t>AB_Custom</w:t>
+      </w:r>
+      <w:r>
+        <w:t>_2</w:t>
+      </w:r>
+      <w:r>
+        <w:t xml:space="preserve"> </w:t>
+      </w:r>
+      <w:r>
+        <w:t>heuristic uses</w:t>
+      </w:r>
+      <w:r>
+        <w:t xml:space="preserve"> same </w:t>
+      </w:r>
+      <w:r>
+        <w:t xml:space="preserve">logic </w:t>
+      </w:r>
+      <w:r>
+        <w:t xml:space="preserve">as AB_Custom_2 without the decay factor. </w:t>
+      </w:r>
+      <w:r>
+        <w:t>This heuristic performs better than AB_Custom in 4 of the 7 r</w:t>
+      </w:r>
+      <w:r>
+        <w:t xml:space="preserve">uns. Without the decay factor, the opponent was penalized in more situations than the player; </w:t>
+      </w:r>
+      <w:r>
+        <w:t>thus,</w:t>
+      </w:r>
+      <w:r>
+        <w:t xml:space="preserve"> resulting is more wins for the player.</w:t>
+      </w:r>
+    </w:p>
+    <w:p>
+      <w:pPr>
+        <w:spacing w:after="0"/>
+        <w:ind w:firstLine="720"/>
+      </w:pPr>
+    </w:p>
+    <w:p>
+      <w:pPr>
+        <w:spacing w:after="0"/>
+        <w:ind w:firstLine="720"/>
+      </w:pPr>
+      <w:r>
+        <w:t>AB_Custom_3 heuristic combines 3 heuristics</w:t>
+      </w:r>
+      <w:r>
+        <w:t xml:space="preserve"> (Center score, AB_Custom_2 and Improved score)</w:t>
+      </w:r>
+      <w:r>
+        <w:t xml:space="preserve"> into 1 </w:t>
+      </w:r>
+      <w:r>
+        <w:t xml:space="preserve">to increase odds of winning the isolation game. </w:t>
+      </w:r>
+      <w:r>
+        <w:t>The goal is to</w:t>
+      </w:r>
+      <w:r>
+        <w:t xml:space="preserve"> use the best heuristic for each criterion. </w:t>
+      </w:r>
+      <w:r>
+        <w:t xml:space="preserve">By choosing the center square first, the player will have more mobility on the board than the opponent. When the player has more moves left than the opponent, then we penalize the opponent by adding a weight to the opponent to minimize the effects the opponent has. And finally, the Improved score heuristic is used to handle the remaining scenarios. The weight and center weight parameters can be adjusted to penalized the opponent more and </w:t>
+      </w:r>
+      <w:r>
+        <w:t>allow player to win more games.</w:t>
       </w:r>
     </w:p>
     <w:p>
@@ -109,11 +2466,33 @@
         <w:spacing w:after="0"/>
       </w:pPr>
       <w:r>
+        <w:lastRenderedPageBreak/>
         <w:tab/>
-        <w:t>Center Score heuristic was chosen due to its more scientific method to determining the best moves. In hindsight, this heuristic did not perform well in most tests and would require additional logic to achieve optimal results.</w:t>
+        <w:t xml:space="preserve">In conclusion, I would recommend AB_Custom_3 heuristic </w:t>
+      </w:r>
+      <w:r>
+        <w:t xml:space="preserve">for 3 reasons: 1) the use of different heuristics helps handle more scenarios and thus resulting in more wins. 2) In most cases, AB_Custom_3 performed better than AB_Improved as depicted in Figure 1.  and 3) </w:t>
+      </w:r>
+      <w:r>
+        <w:t xml:space="preserve">The heuristic </w:t>
+      </w:r>
+      <w:r>
+        <w:t xml:space="preserve">has linear complexity - </w:t>
+      </w:r>
+      <w:r>
+        <w:t xml:space="preserve"> O(n): a) finding center takes O(1), b) player moves left </w:t>
+      </w:r>
+      <w:r>
+        <w:t>&gt; opponent moves left takes O(n/2</w:t>
       </w:r>
       <w:bookmarkStart w:id="0" w:name="_GoBack"/>
       <w:bookmarkEnd w:id="0"/>
+      <w:r>
+        <w:t>)</w:t>
+      </w:r>
+      <w:r>
+        <w:t xml:space="preserve"> and c) finding the remainder takes O(n/2).</w:t>
+      </w:r>
     </w:p>
     <w:sectPr>
       <w:pgSz w:w="12240" w:h="15840"/>
@@ -550,6 +2929,29 @@
     <w:semiHidden/>
     <w:unhideWhenUsed/>
   </w:style>
+  <w:style w:type="character" w:styleId="Hyperlink">
+    <w:name w:val="Hyperlink"/>
+    <w:basedOn w:val="DefaultParagraphFont"/>
+    <w:uiPriority w:val="99"/>
+    <w:unhideWhenUsed/>
+    <w:rsid w:val="00E63175"/>
+    <w:rPr>
+      <w:color w:val="0563C1" w:themeColor="hyperlink"/>
+      <w:u w:val="single"/>
+    </w:rPr>
+  </w:style>
+  <w:style w:type="character" w:styleId="UnresolvedMention">
+    <w:name w:val="Unresolved Mention"/>
+    <w:basedOn w:val="DefaultParagraphFont"/>
+    <w:uiPriority w:val="99"/>
+    <w:semiHidden/>
+    <w:unhideWhenUsed/>
+    <w:rsid w:val="00E63175"/>
+    <w:rPr>
+      <w:color w:val="808080"/>
+      <w:shd w:val="clear" w:color="auto" w:fill="E6E6E6"/>
+    </w:rPr>
+  </w:style>
 </w:styles>
 </file>
 

</xml_diff>